<commit_message>
Updated report to report.pdf
</commit_message>
<xml_diff>
--- a/report.docx
+++ b/report.docx
@@ -1,6 +1,6 @@
 
 <file path=word/document.xml><?xml version="1.0" encoding="utf-8"?>
-<w:document xmlns:wpc="http://schemas.microsoft.com/office/word/2010/wordprocessingCanvas" xmlns:mc="http://schemas.openxmlformats.org/markup-compatibility/2006" xmlns:o="urn:schemas-microsoft-com:office:office" xmlns:r="http://schemas.openxmlformats.org/officeDocument/2006/relationships" xmlns:m="http://schemas.openxmlformats.org/officeDocument/2006/math" xmlns:v="urn:schemas-microsoft-com:vml" xmlns:wp14="http://schemas.microsoft.com/office/word/2010/wordprocessingDrawing" xmlns:wp="http://schemas.openxmlformats.org/drawingml/2006/wordprocessingDrawing" xmlns:w10="urn:schemas-microsoft-com:office:word" xmlns:w="http://schemas.openxmlformats.org/wordprocessingml/2006/main" xmlns:w14="http://schemas.microsoft.com/office/word/2010/wordml" xmlns:w15="http://schemas.microsoft.com/office/word/2012/wordml" xmlns:wpg="http://schemas.microsoft.com/office/word/2010/wordprocessingGroup" xmlns:wpi="http://schemas.microsoft.com/office/word/2010/wordprocessingInk" xmlns:wne="http://schemas.microsoft.com/office/word/2006/wordml" xmlns:wps="http://schemas.microsoft.com/office/word/2010/wordprocessingShape" mc:Ignorable="w14 w15 wp14">
+<w:document xmlns:wpc="http://schemas.microsoft.com/office/word/2010/wordprocessingCanvas" xmlns:cx="http://schemas.microsoft.com/office/drawing/2014/chartex" xmlns:cx1="http://schemas.microsoft.com/office/drawing/2015/9/8/chartex" xmlns:cx2="http://schemas.microsoft.com/office/drawing/2015/10/21/chartex" xmlns:cx3="http://schemas.microsoft.com/office/drawing/2016/5/9/chartex" xmlns:cx4="http://schemas.microsoft.com/office/drawing/2016/5/10/chartex" xmlns:cx5="http://schemas.microsoft.com/office/drawing/2016/5/11/chartex" xmlns:cx6="http://schemas.microsoft.com/office/drawing/2016/5/12/chartex" xmlns:cx7="http://schemas.microsoft.com/office/drawing/2016/5/13/chartex" xmlns:cx8="http://schemas.microsoft.com/office/drawing/2016/5/14/chartex" xmlns:mc="http://schemas.openxmlformats.org/markup-compatibility/2006" xmlns:aink="http://schemas.microsoft.com/office/drawing/2016/ink" xmlns:am3d="http://schemas.microsoft.com/office/drawing/2017/model3d" xmlns:o="urn:schemas-microsoft-com:office:office" xmlns:r="http://schemas.openxmlformats.org/officeDocument/2006/relationships" xmlns:m="http://schemas.openxmlformats.org/officeDocument/2006/math" xmlns:v="urn:schemas-microsoft-com:vml" xmlns:wp14="http://schemas.microsoft.com/office/word/2010/wordprocessingDrawing" xmlns:wp="http://schemas.openxmlformats.org/drawingml/2006/wordprocessingDrawing" xmlns:w10="urn:schemas-microsoft-com:office:word" xmlns:w="http://schemas.openxmlformats.org/wordprocessingml/2006/main" xmlns:w14="http://schemas.microsoft.com/office/word/2010/wordml" xmlns:w15="http://schemas.microsoft.com/office/word/2012/wordml" xmlns:w16cid="http://schemas.microsoft.com/office/word/2016/wordml/cid" xmlns:w16se="http://schemas.microsoft.com/office/word/2015/wordml/symex" xmlns:wpg="http://schemas.microsoft.com/office/word/2010/wordprocessingGroup" xmlns:wpi="http://schemas.microsoft.com/office/word/2010/wordprocessingInk" xmlns:wne="http://schemas.microsoft.com/office/word/2006/wordml" xmlns:wps="http://schemas.microsoft.com/office/word/2010/wordprocessingShape" mc:Ignorable="w14 w15 w16se w16cid wp14">
   <w:body>
     <w:p>
       <w:pPr>
@@ -109,7 +109,7 @@
     </w:p>
     <w:p>
       <w:pPr>
-        <w:spacing w:line="360" w:lineRule="auto"/>
+        <w:spacing w:line="276" w:lineRule="auto"/>
         <w:jc w:val="both"/>
         <w:rPr>
           <w:rFonts w:ascii="Times New Roman" w:hAnsi="Times New Roman" w:cs="Times New Roman"/>
@@ -124,7 +124,7 @@
     </w:p>
     <w:p>
       <w:pPr>
-        <w:spacing w:line="360" w:lineRule="auto"/>
+        <w:spacing w:line="276" w:lineRule="auto"/>
         <w:jc w:val="both"/>
         <w:rPr>
           <w:rFonts w:ascii="Times New Roman" w:hAnsi="Times New Roman" w:cs="Times New Roman"/>
@@ -146,7 +146,7 @@
     </w:p>
     <w:p>
       <w:pPr>
-        <w:spacing w:line="360" w:lineRule="auto"/>
+        <w:spacing w:line="276" w:lineRule="auto"/>
         <w:jc w:val="both"/>
         <w:rPr>
           <w:rFonts w:ascii="Times New Roman" w:hAnsi="Times New Roman" w:cs="Times New Roman"/>
@@ -187,19 +187,12 @@
         <w:rPr>
           <w:rFonts w:ascii="Times New Roman" w:hAnsi="Times New Roman" w:cs="Times New Roman"/>
         </w:rPr>
-        <w:t xml:space="preserve">. Upon sending the final packet and receiving the ACK for that packet, the server sends a FIN, to which the client sends an </w:t>
-      </w:r>
-      <w:r>
-        <w:rPr>
-          <w:rFonts w:ascii="Times New Roman" w:hAnsi="Times New Roman" w:cs="Times New Roman"/>
-        </w:rPr>
-        <w:lastRenderedPageBreak/>
-        <w:t>ACK. After the client sends the ACK, it also sends a FIN, to which the server responds with an ACK.</w:t>
-      </w:r>
-    </w:p>
-    <w:p>
-      <w:pPr>
-        <w:spacing w:line="360" w:lineRule="auto"/>
+        <w:t>. Upon sending the final packet and receiving the ACK for that packet, the server sends a FIN, to which the client sends an ACK. After the client sends the ACK, it also sends a FIN, to which the server responds with an ACK.</w:t>
+      </w:r>
+    </w:p>
+    <w:p>
+      <w:pPr>
+        <w:spacing w:line="276" w:lineRule="auto"/>
         <w:jc w:val="both"/>
         <w:rPr>
           <w:rFonts w:ascii="Times New Roman" w:hAnsi="Times New Roman" w:cs="Times New Roman"/>
@@ -252,7 +245,14 @@
         <w:rPr>
           <w:rFonts w:ascii="Times New Roman" w:hAnsi="Times New Roman" w:cs="Times New Roman"/>
         </w:rPr>
-        <w:t xml:space="preserve">, and if it is not, you check if the packet is the next in sequence for the data file. If it is, simply add the packet to the data file, and otherwise buffer the packet in the receiver window TCP_Packet array. Upon receiving another data packet, the client </w:t>
+        <w:t xml:space="preserve">, and if it is not, you check if the </w:t>
+      </w:r>
+      <w:r>
+        <w:rPr>
+          <w:rFonts w:ascii="Times New Roman" w:hAnsi="Times New Roman" w:cs="Times New Roman"/>
+        </w:rPr>
+        <w:lastRenderedPageBreak/>
+        <w:t xml:space="preserve">packet is the next in sequence for the data file. If it is, simply add the packet to the data file, and otherwise buffer the packet in the receiver window TCP_Packet array. Upon receiving another data packet, the client </w:t>
       </w:r>
       <w:r>
         <w:rPr>
@@ -270,12 +270,222 @@
         <w:rPr>
           <w:rFonts w:ascii="Times New Roman" w:hAnsi="Times New Roman" w:cs="Times New Roman"/>
         </w:rPr>
-        <w:t>out-of-sequence packets are now the next in sequence to add to the file. Thus, at this point, we have implemented the main portion of the project and ensured that reliable data transfer will occur.</w:t>
+        <w:t xml:space="preserve">out-of-sequence packets are now the next in sequence to add to the file. Thus, at this point, we have implemented the main portion </w:t>
+      </w:r>
+      <w:r>
+        <w:rPr>
+          <w:rFonts w:ascii="Times New Roman" w:hAnsi="Times New Roman" w:cs="Times New Roman"/>
+          <w:noProof/>
+        </w:rPr>
+        <w:drawing>
+          <wp:anchor distT="0" distB="0" distL="114300" distR="114300" simplePos="0" relativeHeight="251658240" behindDoc="0" locked="0" layoutInCell="1" allowOverlap="1">
+            <wp:simplePos x="0" y="0"/>
+            <wp:positionH relativeFrom="column">
+              <wp:posOffset>-800100</wp:posOffset>
+            </wp:positionH>
+            <wp:positionV relativeFrom="paragraph">
+              <wp:posOffset>1003300</wp:posOffset>
+            </wp:positionV>
+            <wp:extent cx="7547610" cy="3657600"/>
+            <wp:effectExtent l="0" t="0" r="0" b="0"/>
+            <wp:wrapNone/>
+            <wp:docPr id="3" name="Picture 3"/>
+            <wp:cNvGraphicFramePr>
+              <a:graphicFrameLocks xmlns:a="http://schemas.openxmlformats.org/drawingml/2006/main" noChangeAspect="1"/>
+            </wp:cNvGraphicFramePr>
+            <a:graphic xmlns:a="http://schemas.openxmlformats.org/drawingml/2006/main">
+              <a:graphicData uri="http://schemas.openxmlformats.org/drawingml/2006/picture">
+                <pic:pic xmlns:pic="http://schemas.openxmlformats.org/drawingml/2006/picture">
+                  <pic:nvPicPr>
+                    <pic:cNvPr id="3" name="example.png"/>
+                    <pic:cNvPicPr/>
+                  </pic:nvPicPr>
+                  <pic:blipFill>
+                    <a:blip r:embed="rId6">
+                      <a:extLst>
+                        <a:ext uri="{28A0092B-C50C-407E-A947-70E740481C1C}">
+                          <a14:useLocalDpi xmlns:a14="http://schemas.microsoft.com/office/drawing/2010/main" val="0"/>
+                        </a:ext>
+                      </a:extLst>
+                    </a:blip>
+                    <a:stretch>
+                      <a:fillRect/>
+                    </a:stretch>
+                  </pic:blipFill>
+                  <pic:spPr>
+                    <a:xfrm>
+                      <a:off x="0" y="0"/>
+                      <a:ext cx="7547960" cy="3657770"/>
+                    </a:xfrm>
+                    <a:prstGeom prst="rect">
+                      <a:avLst/>
+                    </a:prstGeom>
+                  </pic:spPr>
+                </pic:pic>
+              </a:graphicData>
+            </a:graphic>
+            <wp14:sizeRelH relativeFrom="page">
+              <wp14:pctWidth>0</wp14:pctWidth>
+            </wp14:sizeRelH>
+            <wp14:sizeRelV relativeFrom="page">
+              <wp14:pctHeight>0</wp14:pctHeight>
+            </wp14:sizeRelV>
+          </wp:anchor>
+        </w:drawing>
+      </w:r>
+      <w:r>
+        <w:rPr>
+          <w:rFonts w:ascii="Times New Roman" w:hAnsi="Times New Roman" w:cs="Times New Roman"/>
+        </w:rPr>
+        <w:t>of the project and ensured that reliable data transfer will occur.</w:t>
       </w:r>
     </w:p>
     <w:p>
       <w:pPr>
         <w:spacing w:line="360" w:lineRule="auto"/>
+        <w:jc w:val="both"/>
+        <w:rPr>
+          <w:rFonts w:ascii="Times New Roman" w:hAnsi="Times New Roman" w:cs="Times New Roman"/>
+        </w:rPr>
+      </w:pPr>
+    </w:p>
+    <w:p>
+      <w:pPr>
+        <w:spacing w:line="360" w:lineRule="auto"/>
+        <w:jc w:val="both"/>
+        <w:rPr>
+          <w:rFonts w:ascii="Times New Roman" w:hAnsi="Times New Roman" w:cs="Times New Roman"/>
+        </w:rPr>
+      </w:pPr>
+    </w:p>
+    <w:p>
+      <w:pPr>
+        <w:spacing w:line="360" w:lineRule="auto"/>
+        <w:jc w:val="both"/>
+        <w:rPr>
+          <w:rFonts w:ascii="Times New Roman" w:hAnsi="Times New Roman" w:cs="Times New Roman"/>
+        </w:rPr>
+      </w:pPr>
+    </w:p>
+    <w:p>
+      <w:pPr>
+        <w:spacing w:line="360" w:lineRule="auto"/>
+        <w:jc w:val="both"/>
+        <w:rPr>
+          <w:rFonts w:ascii="Times New Roman" w:hAnsi="Times New Roman" w:cs="Times New Roman"/>
+        </w:rPr>
+      </w:pPr>
+    </w:p>
+    <w:p>
+      <w:pPr>
+        <w:spacing w:line="360" w:lineRule="auto"/>
+        <w:jc w:val="both"/>
+        <w:rPr>
+          <w:rFonts w:ascii="Times New Roman" w:hAnsi="Times New Roman" w:cs="Times New Roman"/>
+        </w:rPr>
+      </w:pPr>
+    </w:p>
+    <w:p>
+      <w:pPr>
+        <w:spacing w:line="360" w:lineRule="auto"/>
+        <w:jc w:val="both"/>
+        <w:rPr>
+          <w:rFonts w:ascii="Times New Roman" w:hAnsi="Times New Roman" w:cs="Times New Roman"/>
+        </w:rPr>
+      </w:pPr>
+    </w:p>
+    <w:p>
+      <w:pPr>
+        <w:spacing w:line="360" w:lineRule="auto"/>
+        <w:jc w:val="both"/>
+        <w:rPr>
+          <w:rFonts w:ascii="Times New Roman" w:hAnsi="Times New Roman" w:cs="Times New Roman"/>
+        </w:rPr>
+      </w:pPr>
+    </w:p>
+    <w:p>
+      <w:pPr>
+        <w:spacing w:line="360" w:lineRule="auto"/>
+        <w:jc w:val="both"/>
+        <w:rPr>
+          <w:rFonts w:ascii="Times New Roman" w:hAnsi="Times New Roman" w:cs="Times New Roman"/>
+        </w:rPr>
+      </w:pPr>
+    </w:p>
+    <w:p>
+      <w:pPr>
+        <w:spacing w:line="360" w:lineRule="auto"/>
+        <w:jc w:val="both"/>
+        <w:rPr>
+          <w:rFonts w:ascii="Times New Roman" w:hAnsi="Times New Roman" w:cs="Times New Roman"/>
+        </w:rPr>
+      </w:pPr>
+    </w:p>
+    <w:p>
+      <w:pPr>
+        <w:spacing w:line="360" w:lineRule="auto"/>
+        <w:jc w:val="both"/>
+        <w:rPr>
+          <w:rFonts w:ascii="Times New Roman" w:hAnsi="Times New Roman" w:cs="Times New Roman"/>
+        </w:rPr>
+      </w:pPr>
+    </w:p>
+    <w:p>
+      <w:pPr>
+        <w:spacing w:line="360" w:lineRule="auto"/>
+        <w:jc w:val="both"/>
+        <w:rPr>
+          <w:rFonts w:ascii="Times New Roman" w:hAnsi="Times New Roman" w:cs="Times New Roman"/>
+        </w:rPr>
+      </w:pPr>
+    </w:p>
+    <w:p>
+      <w:pPr>
+        <w:spacing w:line="360" w:lineRule="auto"/>
+        <w:jc w:val="both"/>
+        <w:rPr>
+          <w:rFonts w:ascii="Times New Roman" w:hAnsi="Times New Roman" w:cs="Times New Roman"/>
+        </w:rPr>
+      </w:pPr>
+    </w:p>
+    <w:p>
+      <w:pPr>
+        <w:spacing w:line="360" w:lineRule="auto"/>
+        <w:jc w:val="both"/>
+        <w:rPr>
+          <w:rFonts w:ascii="Times New Roman" w:hAnsi="Times New Roman" w:cs="Times New Roman"/>
+        </w:rPr>
+      </w:pPr>
+    </w:p>
+    <w:p>
+      <w:pPr>
+        <w:spacing w:line="360" w:lineRule="auto"/>
+        <w:jc w:val="both"/>
+        <w:rPr>
+          <w:rFonts w:ascii="Times New Roman" w:hAnsi="Times New Roman" w:cs="Times New Roman"/>
+        </w:rPr>
+      </w:pPr>
+    </w:p>
+    <w:p>
+      <w:pPr>
+        <w:spacing w:line="360" w:lineRule="auto"/>
+        <w:jc w:val="both"/>
+        <w:rPr>
+          <w:rFonts w:ascii="Times New Roman" w:hAnsi="Times New Roman" w:cs="Times New Roman"/>
+          <w:b/>
+        </w:rPr>
+      </w:pPr>
+      <w:r>
+        <w:rPr>
+          <w:rFonts w:ascii="Times New Roman" w:hAnsi="Times New Roman" w:cs="Times New Roman"/>
+          <w:b/>
+        </w:rPr>
+        <w:t>Figure 1. Example run of client/server programs with network loss enabled.</w:t>
+      </w:r>
+    </w:p>
+    <w:p>
+      <w:pPr>
+        <w:spacing w:line="276" w:lineRule="auto"/>
         <w:jc w:val="both"/>
         <w:rPr>
           <w:rFonts w:ascii="Times New Roman" w:hAnsi="Times New Roman" w:cs="Times New Roman"/>
@@ -322,13 +532,37 @@
         <w:rPr>
           <w:rFonts w:ascii="Times New Roman" w:hAnsi="Times New Roman" w:cs="Times New Roman"/>
         </w:rPr>
-        <w:t xml:space="preserve"> </w:t>
-      </w:r>
-      <w:r>
-        <w:rPr>
-          <w:rFonts w:ascii="Times New Roman" w:hAnsi="Times New Roman" w:cs="Times New Roman"/>
-        </w:rPr>
-        <w:t>congestion window being set to 1 MSS (1024 bytes). If the threshold is reached by the congestion window, then we go into congestion avoidance and calculate when to increase the congestion window by the appropriate amount.</w:t>
+        <w:t xml:space="preserve">occurs, </w:t>
+      </w:r>
+      <w:r>
+        <w:rPr>
+          <w:rFonts w:ascii="Times New Roman" w:hAnsi="Times New Roman" w:cs="Times New Roman"/>
+        </w:rPr>
+        <w:t>at which point</w:t>
+      </w:r>
+      <w:r>
+        <w:rPr>
+          <w:rFonts w:ascii="Times New Roman" w:hAnsi="Times New Roman" w:cs="Times New Roman"/>
+        </w:rPr>
+        <w:t xml:space="preserve"> the </w:t>
+      </w:r>
+      <w:r>
+        <w:rPr>
+          <w:rFonts w:ascii="Times New Roman" w:hAnsi="Times New Roman" w:cs="Times New Roman"/>
+        </w:rPr>
+        <w:t xml:space="preserve">congestion window </w:t>
+      </w:r>
+      <w:r>
+        <w:rPr>
+          <w:rFonts w:ascii="Times New Roman" w:hAnsi="Times New Roman" w:cs="Times New Roman"/>
+        </w:rPr>
+        <w:t>is</w:t>
+      </w:r>
+      <w:r>
+        <w:rPr>
+          <w:rFonts w:ascii="Times New Roman" w:hAnsi="Times New Roman" w:cs="Times New Roman"/>
+        </w:rPr>
+        <w:t xml:space="preserve"> set to 1 MSS (1024 bytes). If the threshold is reached by the congestion window, then we go into congestion avoidance and calculate when to increase the congestion window by the appropriate amount.</w:t>
       </w:r>
       <w:r>
         <w:rPr>
@@ -339,7 +573,7 @@
     </w:p>
     <w:p>
       <w:pPr>
-        <w:spacing w:line="360" w:lineRule="auto"/>
+        <w:spacing w:line="276" w:lineRule="auto"/>
         <w:jc w:val="both"/>
         <w:rPr>
           <w:rFonts w:ascii="Times New Roman" w:hAnsi="Times New Roman" w:cs="Times New Roman"/>
@@ -355,16 +589,16 @@
     </w:p>
     <w:p>
       <w:pPr>
-        <w:spacing w:line="360" w:lineRule="auto"/>
-        <w:jc w:val="both"/>
-        <w:rPr>
-          <w:rFonts w:ascii="Times New Roman" w:hAnsi="Times New Roman" w:cs="Times New Roman"/>
-        </w:rPr>
-      </w:pPr>
-    </w:p>
-    <w:p>
-      <w:pPr>
-        <w:spacing w:line="360" w:lineRule="auto"/>
+        <w:spacing w:line="276" w:lineRule="auto"/>
+        <w:jc w:val="both"/>
+        <w:rPr>
+          <w:rFonts w:ascii="Times New Roman" w:hAnsi="Times New Roman" w:cs="Times New Roman"/>
+        </w:rPr>
+      </w:pPr>
+    </w:p>
+    <w:p>
+      <w:pPr>
+        <w:spacing w:line="276" w:lineRule="auto"/>
         <w:jc w:val="both"/>
         <w:rPr>
           <w:rFonts w:ascii="Times New Roman" w:hAnsi="Times New Roman" w:cs="Times New Roman"/>
@@ -379,7 +613,7 @@
     </w:p>
     <w:p>
       <w:pPr>
-        <w:spacing w:line="360" w:lineRule="auto"/>
+        <w:spacing w:line="276" w:lineRule="auto"/>
         <w:jc w:val="both"/>
         <w:rPr>
           <w:rFonts w:ascii="Times New Roman" w:hAnsi="Times New Roman" w:cs="Times New Roman"/>
@@ -390,14 +624,14 @@
           <w:rFonts w:ascii="Times New Roman" w:hAnsi="Times New Roman" w:cs="Times New Roman"/>
         </w:rPr>
         <w:tab/>
-        <w:t xml:space="preserve">The biggest difficulties we faced involved thinking through retransmission and the extra credit congestion control. For retransmission, we had to ensure the packet was sent out when the timeout occurred, but only if it is unACKed. However, the ACK could be lost, and we had to figure out how to retransmit the ACK so that the server knows it was received. We implemented this by sending the ACK upon receiving any packet, including duplicate ones, so the server knows to disregard duplicate ACKs, but it ensures that each packet is ACKed. Similarly, we had to ensure that duplicate and out-of-order packets due to retransmission and packet loss did not affect the </w:t>
+        <w:t xml:space="preserve">The biggest difficulties we faced involved thinking through retransmission and the extra credit congestion control. For retransmission, we had to ensure the packet was sent out when the timeout occurred, but only if it is unACKed. However, the ACK could be lost, and we had to figure out how to retransmit the ACK so that the server knows it was received. We implemented this by sending the ACK upon receiving any packet, including duplicate ones, so the server knows to </w:t>
       </w:r>
       <w:r>
         <w:rPr>
           <w:rFonts w:ascii="Times New Roman" w:hAnsi="Times New Roman" w:cs="Times New Roman"/>
         </w:rPr>
         <w:lastRenderedPageBreak/>
-        <w:t>integrity of the requested file. We implemented this solution using a receiver buffer and the sequence numbers to ensure the right order.</w:t>
+        <w:t>disregard duplicate ACKs, but it ensures that each packet is ACKed. Similarly, we had to ensure that duplicate and out-of-order packets due to retransmission and packet loss did not affect the integrity of the requested file. We implemented this solution using a receiver buffer and the sequence numbers to ensure the right order.</w:t>
       </w:r>
       <w:r>
         <w:rPr>
@@ -421,43 +655,262 @@
         <w:rPr>
           <w:rFonts w:ascii="Times New Roman" w:hAnsi="Times New Roman" w:cs="Times New Roman"/>
         </w:rPr>
-        <w:t>adjusting the server-side window since the client only transmits back the ACKs so there will never be more ACKs than the window size. Then, we used the packet t</w:t>
+        <w:t>adjusting the server-side window since the client only transmits back the ACKs so there will never be more ACKs than the window size. Then, we used the packet timers as a tool to detect congestion, and accordingly adjusted the window size and the size increase/decrease algorithm</w:t>
+      </w:r>
+      <w:r>
+        <w:rPr>
+          <w:rFonts w:ascii="Times New Roman" w:hAnsi="Times New Roman" w:cs="Times New Roman"/>
+        </w:rPr>
+        <w:t xml:space="preserve"> (AIMD, </w:t>
+      </w:r>
+      <w:r>
+        <w:rPr>
+          <w:rFonts w:ascii="Times New Roman" w:hAnsi="Times New Roman" w:cs="Times New Roman"/>
+        </w:rPr>
+        <w:t xml:space="preserve">resetting cwnd/ssthresh </w:t>
+      </w:r>
+      <w:r>
+        <w:rPr>
+          <w:rFonts w:ascii="Times New Roman" w:hAnsi="Times New Roman" w:cs="Times New Roman"/>
+          <w:noProof/>
+        </w:rPr>
+        <w:drawing>
+          <wp:anchor distT="0" distB="0" distL="114300" distR="114300" simplePos="0" relativeHeight="251659264" behindDoc="0" locked="0" layoutInCell="1" allowOverlap="1">
+            <wp:simplePos x="0" y="0"/>
+            <wp:positionH relativeFrom="column">
+              <wp:posOffset>-800100</wp:posOffset>
+            </wp:positionH>
+            <wp:positionV relativeFrom="paragraph">
+              <wp:posOffset>2628900</wp:posOffset>
+            </wp:positionV>
+            <wp:extent cx="7566660" cy="3327400"/>
+            <wp:effectExtent l="0" t="0" r="2540" b="0"/>
+            <wp:wrapNone/>
+            <wp:docPr id="4" name="Picture 4"/>
+            <wp:cNvGraphicFramePr>
+              <a:graphicFrameLocks xmlns:a="http://schemas.openxmlformats.org/drawingml/2006/main" noChangeAspect="1"/>
+            </wp:cNvGraphicFramePr>
+            <a:graphic xmlns:a="http://schemas.openxmlformats.org/drawingml/2006/main">
+              <a:graphicData uri="http://schemas.openxmlformats.org/drawingml/2006/picture">
+                <pic:pic xmlns:pic="http://schemas.openxmlformats.org/drawingml/2006/picture">
+                  <pic:nvPicPr>
+                    <pic:cNvPr id="4" name="29101292_1660036137409915_4517278028761399296_o.png"/>
+                    <pic:cNvPicPr/>
+                  </pic:nvPicPr>
+                  <pic:blipFill>
+                    <a:blip r:embed="rId7">
+                      <a:extLst>
+                        <a:ext uri="{28A0092B-C50C-407E-A947-70E740481C1C}">
+                          <a14:useLocalDpi xmlns:a14="http://schemas.microsoft.com/office/drawing/2010/main" val="0"/>
+                        </a:ext>
+                      </a:extLst>
+                    </a:blip>
+                    <a:stretch>
+                      <a:fillRect/>
+                    </a:stretch>
+                  </pic:blipFill>
+                  <pic:spPr>
+                    <a:xfrm>
+                      <a:off x="0" y="0"/>
+                      <a:ext cx="7566660" cy="3327400"/>
+                    </a:xfrm>
+                    <a:prstGeom prst="rect">
+                      <a:avLst/>
+                    </a:prstGeom>
+                  </pic:spPr>
+                </pic:pic>
+              </a:graphicData>
+            </a:graphic>
+            <wp14:sizeRelH relativeFrom="page">
+              <wp14:pctWidth>0</wp14:pctWidth>
+            </wp14:sizeRelH>
+            <wp14:sizeRelV relativeFrom="page">
+              <wp14:pctHeight>0</wp14:pctHeight>
+            </wp14:sizeRelV>
+          </wp:anchor>
+        </w:drawing>
+      </w:r>
+      <w:r>
+        <w:rPr>
+          <w:rFonts w:ascii="Times New Roman" w:hAnsi="Times New Roman" w:cs="Times New Roman"/>
+        </w:rPr>
+        <w:t>according to fast recovery, congestion avoidance, etc)</w:t>
+      </w:r>
+      <w:r>
+        <w:rPr>
+          <w:rFonts w:ascii="Times New Roman" w:hAnsi="Times New Roman" w:cs="Times New Roman"/>
+        </w:rPr>
+        <w:t>.</w:t>
+      </w:r>
+    </w:p>
+    <w:p>
+      <w:pPr>
+        <w:spacing w:line="276" w:lineRule="auto"/>
+        <w:jc w:val="both"/>
+        <w:rPr>
+          <w:rFonts w:ascii="Times New Roman" w:hAnsi="Times New Roman" w:cs="Times New Roman"/>
+        </w:rPr>
+      </w:pPr>
+      <w:r>
+        <w:rPr>
+          <w:rFonts w:ascii="Times New Roman" w:hAnsi="Times New Roman" w:cs="Times New Roman"/>
+        </w:rPr>
+        <w:br/>
+      </w:r>
+    </w:p>
+    <w:p>
+      <w:pPr>
+        <w:spacing w:line="276" w:lineRule="auto"/>
+        <w:jc w:val="both"/>
+        <w:rPr>
+          <w:rFonts w:ascii="Times New Roman" w:hAnsi="Times New Roman" w:cs="Times New Roman"/>
+        </w:rPr>
+      </w:pPr>
+    </w:p>
+    <w:p>
+      <w:pPr>
+        <w:spacing w:line="276" w:lineRule="auto"/>
+        <w:jc w:val="both"/>
+        <w:rPr>
+          <w:rFonts w:ascii="Times New Roman" w:hAnsi="Times New Roman" w:cs="Times New Roman"/>
+        </w:rPr>
+      </w:pPr>
+    </w:p>
+    <w:p>
+      <w:pPr>
+        <w:spacing w:line="276" w:lineRule="auto"/>
+        <w:jc w:val="both"/>
+        <w:rPr>
+          <w:rFonts w:ascii="Times New Roman" w:hAnsi="Times New Roman" w:cs="Times New Roman"/>
+        </w:rPr>
+      </w:pPr>
+    </w:p>
+    <w:p>
+      <w:pPr>
+        <w:spacing w:line="276" w:lineRule="auto"/>
+        <w:jc w:val="both"/>
+        <w:rPr>
+          <w:rFonts w:ascii="Times New Roman" w:hAnsi="Times New Roman" w:cs="Times New Roman"/>
+        </w:rPr>
+      </w:pPr>
+    </w:p>
+    <w:p>
+      <w:pPr>
+        <w:spacing w:line="276" w:lineRule="auto"/>
+        <w:jc w:val="both"/>
+        <w:rPr>
+          <w:rFonts w:ascii="Times New Roman" w:hAnsi="Times New Roman" w:cs="Times New Roman"/>
+        </w:rPr>
+      </w:pPr>
+    </w:p>
+    <w:p>
+      <w:pPr>
+        <w:spacing w:line="276" w:lineRule="auto"/>
+        <w:jc w:val="both"/>
+        <w:rPr>
+          <w:rFonts w:ascii="Times New Roman" w:hAnsi="Times New Roman" w:cs="Times New Roman"/>
+        </w:rPr>
+      </w:pPr>
+    </w:p>
+    <w:p>
+      <w:pPr>
+        <w:spacing w:line="276" w:lineRule="auto"/>
+        <w:jc w:val="both"/>
+        <w:rPr>
+          <w:rFonts w:ascii="Times New Roman" w:hAnsi="Times New Roman" w:cs="Times New Roman"/>
+        </w:rPr>
+      </w:pPr>
+    </w:p>
+    <w:p>
+      <w:pPr>
+        <w:spacing w:line="276" w:lineRule="auto"/>
+        <w:jc w:val="both"/>
+        <w:rPr>
+          <w:rFonts w:ascii="Times New Roman" w:hAnsi="Times New Roman" w:cs="Times New Roman"/>
+        </w:rPr>
+      </w:pPr>
+    </w:p>
+    <w:p>
+      <w:pPr>
+        <w:spacing w:line="276" w:lineRule="auto"/>
+        <w:jc w:val="both"/>
+        <w:rPr>
+          <w:rFonts w:ascii="Times New Roman" w:hAnsi="Times New Roman" w:cs="Times New Roman"/>
+        </w:rPr>
+      </w:pPr>
+    </w:p>
+    <w:p>
+      <w:pPr>
+        <w:spacing w:line="276" w:lineRule="auto"/>
+        <w:jc w:val="both"/>
+        <w:rPr>
+          <w:rFonts w:ascii="Times New Roman" w:hAnsi="Times New Roman" w:cs="Times New Roman"/>
+        </w:rPr>
+      </w:pPr>
+    </w:p>
+    <w:p>
+      <w:pPr>
+        <w:spacing w:line="276" w:lineRule="auto"/>
+        <w:jc w:val="both"/>
+        <w:rPr>
+          <w:rFonts w:ascii="Times New Roman" w:hAnsi="Times New Roman" w:cs="Times New Roman"/>
+        </w:rPr>
+      </w:pPr>
+    </w:p>
+    <w:p>
+      <w:pPr>
+        <w:spacing w:line="276" w:lineRule="auto"/>
+        <w:jc w:val="both"/>
+        <w:rPr>
+          <w:rFonts w:ascii="Times New Roman" w:hAnsi="Times New Roman" w:cs="Times New Roman"/>
+        </w:rPr>
+      </w:pPr>
+    </w:p>
+    <w:p>
+      <w:pPr>
+        <w:spacing w:line="276" w:lineRule="auto"/>
+        <w:jc w:val="both"/>
+        <w:rPr>
+          <w:rFonts w:ascii="Times New Roman" w:hAnsi="Times New Roman" w:cs="Times New Roman"/>
+        </w:rPr>
+      </w:pPr>
+    </w:p>
+    <w:p>
+      <w:pPr>
+        <w:spacing w:line="276" w:lineRule="auto"/>
+        <w:jc w:val="both"/>
+        <w:rPr>
+          <w:rFonts w:ascii="Times New Roman" w:hAnsi="Times New Roman" w:cs="Times New Roman"/>
+        </w:rPr>
+      </w:pPr>
+    </w:p>
+    <w:p>
+      <w:pPr>
+        <w:spacing w:line="276" w:lineRule="auto"/>
+        <w:jc w:val="both"/>
+        <w:rPr>
+          <w:rFonts w:ascii="Times New Roman" w:hAnsi="Times New Roman" w:cs="Times New Roman"/>
+        </w:rPr>
+      </w:pPr>
+    </w:p>
+    <w:p>
+      <w:pPr>
+        <w:spacing w:line="276" w:lineRule="auto"/>
+        <w:jc w:val="both"/>
+        <w:rPr>
+          <w:rFonts w:ascii="Times New Roman" w:hAnsi="Times New Roman" w:cs="Times New Roman"/>
+          <w:b/>
+        </w:rPr>
+      </w:pPr>
+      <w:r>
+        <w:rPr>
+          <w:rFonts w:ascii="Times New Roman" w:hAnsi="Times New Roman" w:cs="Times New Roman"/>
+          <w:b/>
+        </w:rPr>
+        <w:t>Figure 2. Client/server program communication with network loss on an invalid file, causing a 404 error.</w:t>
       </w:r>
       <w:bookmarkStart w:id="0" w:name="_GoBack"/>
       <w:bookmarkEnd w:id="0"/>
-      <w:r>
-        <w:rPr>
-          <w:rFonts w:ascii="Times New Roman" w:hAnsi="Times New Roman" w:cs="Times New Roman"/>
-        </w:rPr>
-        <w:t>imers as a tool to detect congestion, and accordingly adjusted the window size and the size increase/decrease algorithm</w:t>
-      </w:r>
-      <w:r>
-        <w:rPr>
-          <w:rFonts w:ascii="Times New Roman" w:hAnsi="Times New Roman" w:cs="Times New Roman"/>
-        </w:rPr>
-        <w:t xml:space="preserve"> (AIMD, and resetting cwnd/ssthresh according to fast recovery, congestion avoidance, etc)</w:t>
-      </w:r>
-      <w:r>
-        <w:rPr>
-          <w:rFonts w:ascii="Times New Roman" w:hAnsi="Times New Roman" w:cs="Times New Roman"/>
-        </w:rPr>
-        <w:t>.</w:t>
-      </w:r>
-    </w:p>
-    <w:p>
-      <w:pPr>
-        <w:spacing w:line="360" w:lineRule="auto"/>
-        <w:jc w:val="both"/>
-        <w:rPr>
-          <w:rFonts w:ascii="Times New Roman" w:hAnsi="Times New Roman" w:cs="Times New Roman"/>
-        </w:rPr>
-      </w:pPr>
-      <w:r>
-        <w:rPr>
-          <w:rFonts w:ascii="Times New Roman" w:hAnsi="Times New Roman" w:cs="Times New Roman"/>
-        </w:rPr>
-        <w:br/>
-      </w:r>
     </w:p>
     <w:sectPr>
       <w:pgSz w:w="12240" w:h="15840"/>
@@ -470,7 +923,7 @@
 </file>
 
 <file path=word/endnotes.xml><?xml version="1.0" encoding="utf-8"?>
-<w:endnotes xmlns:wpc="http://schemas.microsoft.com/office/word/2010/wordprocessingCanvas" xmlns:mc="http://schemas.openxmlformats.org/markup-compatibility/2006" xmlns:o="urn:schemas-microsoft-com:office:office" xmlns:r="http://schemas.openxmlformats.org/officeDocument/2006/relationships" xmlns:m="http://schemas.openxmlformats.org/officeDocument/2006/math" xmlns:v="urn:schemas-microsoft-com:vml" xmlns:wp14="http://schemas.microsoft.com/office/word/2010/wordprocessingDrawing" xmlns:wp="http://schemas.openxmlformats.org/drawingml/2006/wordprocessingDrawing" xmlns:w10="urn:schemas-microsoft-com:office:word" xmlns:w="http://schemas.openxmlformats.org/wordprocessingml/2006/main" xmlns:w14="http://schemas.microsoft.com/office/word/2010/wordml" xmlns:w15="http://schemas.microsoft.com/office/word/2012/wordml" xmlns:wpg="http://schemas.microsoft.com/office/word/2010/wordprocessingGroup" xmlns:wpi="http://schemas.microsoft.com/office/word/2010/wordprocessingInk" xmlns:wne="http://schemas.microsoft.com/office/word/2006/wordml" xmlns:wps="http://schemas.microsoft.com/office/word/2010/wordprocessingShape" mc:Ignorable="w14 w15 wp14">
+<w:endnotes xmlns:wpc="http://schemas.microsoft.com/office/word/2010/wordprocessingCanvas" xmlns:cx="http://schemas.microsoft.com/office/drawing/2014/chartex" xmlns:cx1="http://schemas.microsoft.com/office/drawing/2015/9/8/chartex" xmlns:cx2="http://schemas.microsoft.com/office/drawing/2015/10/21/chartex" xmlns:cx3="http://schemas.microsoft.com/office/drawing/2016/5/9/chartex" xmlns:cx4="http://schemas.microsoft.com/office/drawing/2016/5/10/chartex" xmlns:cx5="http://schemas.microsoft.com/office/drawing/2016/5/11/chartex" xmlns:cx6="http://schemas.microsoft.com/office/drawing/2016/5/12/chartex" xmlns:cx7="http://schemas.microsoft.com/office/drawing/2016/5/13/chartex" xmlns:cx8="http://schemas.microsoft.com/office/drawing/2016/5/14/chartex" xmlns:mc="http://schemas.openxmlformats.org/markup-compatibility/2006" xmlns:aink="http://schemas.microsoft.com/office/drawing/2016/ink" xmlns:am3d="http://schemas.microsoft.com/office/drawing/2017/model3d" xmlns:o="urn:schemas-microsoft-com:office:office" xmlns:r="http://schemas.openxmlformats.org/officeDocument/2006/relationships" xmlns:m="http://schemas.openxmlformats.org/officeDocument/2006/math" xmlns:v="urn:schemas-microsoft-com:vml" xmlns:wp14="http://schemas.microsoft.com/office/word/2010/wordprocessingDrawing" xmlns:wp="http://schemas.openxmlformats.org/drawingml/2006/wordprocessingDrawing" xmlns:w10="urn:schemas-microsoft-com:office:word" xmlns:w="http://schemas.openxmlformats.org/wordprocessingml/2006/main" xmlns:w14="http://schemas.microsoft.com/office/word/2010/wordml" xmlns:w15="http://schemas.microsoft.com/office/word/2012/wordml" xmlns:w16cid="http://schemas.microsoft.com/office/word/2016/wordml/cid" xmlns:w16se="http://schemas.microsoft.com/office/word/2015/wordml/symex" xmlns:wpg="http://schemas.microsoft.com/office/word/2010/wordprocessingGroup" xmlns:wpi="http://schemas.microsoft.com/office/word/2010/wordprocessingInk" xmlns:wne="http://schemas.microsoft.com/office/word/2006/wordml" xmlns:wps="http://schemas.microsoft.com/office/word/2010/wordprocessingShape" mc:Ignorable="w14 w15 w16se w16cid wp14">
   <w:endnote w:type="separator" w:id="-1">
     <w:p>
       <w:r>
@@ -489,7 +942,7 @@
 </file>
 
 <file path=word/footnotes.xml><?xml version="1.0" encoding="utf-8"?>
-<w:footnotes xmlns:wpc="http://schemas.microsoft.com/office/word/2010/wordprocessingCanvas" xmlns:mc="http://schemas.openxmlformats.org/markup-compatibility/2006" xmlns:o="urn:schemas-microsoft-com:office:office" xmlns:r="http://schemas.openxmlformats.org/officeDocument/2006/relationships" xmlns:m="http://schemas.openxmlformats.org/officeDocument/2006/math" xmlns:v="urn:schemas-microsoft-com:vml" xmlns:wp14="http://schemas.microsoft.com/office/word/2010/wordprocessingDrawing" xmlns:wp="http://schemas.openxmlformats.org/drawingml/2006/wordprocessingDrawing" xmlns:w10="urn:schemas-microsoft-com:office:word" xmlns:w="http://schemas.openxmlformats.org/wordprocessingml/2006/main" xmlns:w14="http://schemas.microsoft.com/office/word/2010/wordml" xmlns:w15="http://schemas.microsoft.com/office/word/2012/wordml" xmlns:wpg="http://schemas.microsoft.com/office/word/2010/wordprocessingGroup" xmlns:wpi="http://schemas.microsoft.com/office/word/2010/wordprocessingInk" xmlns:wne="http://schemas.microsoft.com/office/word/2006/wordml" xmlns:wps="http://schemas.microsoft.com/office/word/2010/wordprocessingShape" mc:Ignorable="w14 w15 wp14">
+<w:footnotes xmlns:wpc="http://schemas.microsoft.com/office/word/2010/wordprocessingCanvas" xmlns:cx="http://schemas.microsoft.com/office/drawing/2014/chartex" xmlns:cx1="http://schemas.microsoft.com/office/drawing/2015/9/8/chartex" xmlns:cx2="http://schemas.microsoft.com/office/drawing/2015/10/21/chartex" xmlns:cx3="http://schemas.microsoft.com/office/drawing/2016/5/9/chartex" xmlns:cx4="http://schemas.microsoft.com/office/drawing/2016/5/10/chartex" xmlns:cx5="http://schemas.microsoft.com/office/drawing/2016/5/11/chartex" xmlns:cx6="http://schemas.microsoft.com/office/drawing/2016/5/12/chartex" xmlns:cx7="http://schemas.microsoft.com/office/drawing/2016/5/13/chartex" xmlns:cx8="http://schemas.microsoft.com/office/drawing/2016/5/14/chartex" xmlns:mc="http://schemas.openxmlformats.org/markup-compatibility/2006" xmlns:aink="http://schemas.microsoft.com/office/drawing/2016/ink" xmlns:am3d="http://schemas.microsoft.com/office/drawing/2017/model3d" xmlns:o="urn:schemas-microsoft-com:office:office" xmlns:r="http://schemas.openxmlformats.org/officeDocument/2006/relationships" xmlns:m="http://schemas.openxmlformats.org/officeDocument/2006/math" xmlns:v="urn:schemas-microsoft-com:vml" xmlns:wp14="http://schemas.microsoft.com/office/word/2010/wordprocessingDrawing" xmlns:wp="http://schemas.openxmlformats.org/drawingml/2006/wordprocessingDrawing" xmlns:w10="urn:schemas-microsoft-com:office:word" xmlns:w="http://schemas.openxmlformats.org/wordprocessingml/2006/main" xmlns:w14="http://schemas.microsoft.com/office/word/2010/wordml" xmlns:w15="http://schemas.microsoft.com/office/word/2012/wordml" xmlns:w16cid="http://schemas.microsoft.com/office/word/2016/wordml/cid" xmlns:w16se="http://schemas.microsoft.com/office/word/2015/wordml/symex" xmlns:wpg="http://schemas.microsoft.com/office/word/2010/wordprocessingGroup" xmlns:wpi="http://schemas.microsoft.com/office/word/2010/wordprocessingInk" xmlns:wne="http://schemas.microsoft.com/office/word/2006/wordml" xmlns:wps="http://schemas.microsoft.com/office/word/2010/wordprocessingShape" mc:Ignorable="w14 w15 w16se w16cid wp14">
   <w:footnote w:type="separator" w:id="-1">
     <w:p>
       <w:r>
@@ -508,7 +961,7 @@
 </file>
 
 <file path=word/styles.xml><?xml version="1.0" encoding="utf-8"?>
-<w:styles xmlns:mc="http://schemas.openxmlformats.org/markup-compatibility/2006" xmlns:r="http://schemas.openxmlformats.org/officeDocument/2006/relationships" xmlns:w="http://schemas.openxmlformats.org/wordprocessingml/2006/main" xmlns:w14="http://schemas.microsoft.com/office/word/2010/wordml" xmlns:w15="http://schemas.microsoft.com/office/word/2012/wordml" mc:Ignorable="w14 w15">
+<w:styles xmlns:mc="http://schemas.openxmlformats.org/markup-compatibility/2006" xmlns:r="http://schemas.openxmlformats.org/officeDocument/2006/relationships" xmlns:w="http://schemas.openxmlformats.org/wordprocessingml/2006/main" xmlns:w14="http://schemas.microsoft.com/office/word/2010/wordml" xmlns:w15="http://schemas.microsoft.com/office/word/2012/wordml" xmlns:w16cid="http://schemas.microsoft.com/office/word/2016/wordml/cid" xmlns:w16se="http://schemas.microsoft.com/office/word/2015/wordml/symex" mc:Ignorable="w14 w15 w16se w16cid">
   <w:docDefaults>
     <w:rPrDefault>
       <w:rPr>
@@ -520,7 +973,7 @@
     </w:rPrDefault>
     <w:pPrDefault/>
   </w:docDefaults>
-  <w:latentStyles w:defLockedState="0" w:defUIPriority="99" w:defSemiHidden="0" w:defUnhideWhenUsed="0" w:defQFormat="0" w:count="371">
+  <w:latentStyles w:defLockedState="0" w:defUIPriority="99" w:defSemiHidden="0" w:defUnhideWhenUsed="0" w:defQFormat="0" w:count="375">
     <w:lsdException w:name="Normal" w:uiPriority="0" w:qFormat="1"/>
     <w:lsdException w:name="heading 1" w:uiPriority="9" w:qFormat="1"/>
     <w:lsdException w:name="heading 2" w:semiHidden="1" w:uiPriority="9" w:unhideWhenUsed="1" w:qFormat="1"/>
@@ -626,7 +1079,6 @@
     <w:lsdException w:name="HTML Sample" w:semiHidden="1" w:unhideWhenUsed="1"/>
     <w:lsdException w:name="HTML Typewriter" w:semiHidden="1" w:unhideWhenUsed="1"/>
     <w:lsdException w:name="HTML Variable" w:semiHidden="1" w:unhideWhenUsed="1"/>
-    <w:lsdException w:name="Normal Table" w:semiHidden="1" w:unhideWhenUsed="1"/>
     <w:lsdException w:name="annotation subject" w:semiHidden="1" w:unhideWhenUsed="1"/>
     <w:lsdException w:name="No List" w:semiHidden="1" w:unhideWhenUsed="1"/>
     <w:lsdException w:name="Outline List 1" w:semiHidden="1" w:unhideWhenUsed="1"/>
@@ -670,10 +1122,8 @@
     <w:lsdException w:name="Table Elegant" w:semiHidden="1" w:unhideWhenUsed="1"/>
     <w:lsdException w:name="Table Professional" w:semiHidden="1" w:unhideWhenUsed="1"/>
     <w:lsdException w:name="Table Subtle 1" w:semiHidden="1" w:unhideWhenUsed="1"/>
-    <w:lsdException w:name="Table Subtle 2" w:semiHidden="1" w:unhideWhenUsed="1"/>
     <w:lsdException w:name="Table Web 1" w:semiHidden="1" w:unhideWhenUsed="1"/>
     <w:lsdException w:name="Table Web 2" w:semiHidden="1" w:unhideWhenUsed="1"/>
-    <w:lsdException w:name="Table Web 3" w:semiHidden="1" w:unhideWhenUsed="1"/>
     <w:lsdException w:name="Balloon Text" w:semiHidden="1" w:unhideWhenUsed="1"/>
     <w:lsdException w:name="Table Grid" w:uiPriority="39"/>
     <w:lsdException w:name="Table Theme" w:semiHidden="1" w:unhideWhenUsed="1"/>
@@ -892,6 +1342,10 @@
     <w:lsdException w:name="List Table 5 Dark Accent 6" w:uiPriority="50"/>
     <w:lsdException w:name="List Table 6 Colorful Accent 6" w:uiPriority="51"/>
     <w:lsdException w:name="List Table 7 Colorful Accent 6" w:uiPriority="52"/>
+    <w:lsdException w:name="Mention" w:semiHidden="1" w:unhideWhenUsed="1"/>
+    <w:lsdException w:name="Smart Hyperlink" w:semiHidden="1" w:unhideWhenUsed="1"/>
+    <w:lsdException w:name="Hashtag" w:semiHidden="1" w:unhideWhenUsed="1"/>
+    <w:lsdException w:name="Unresolved Mention" w:semiHidden="1" w:unhideWhenUsed="1"/>
   </w:latentStyles>
   <w:style w:type="paragraph" w:default="1" w:styleId="Normal">
     <w:name w:val="Normal"/>

</xml_diff>